<commit_message>
DONT change this... It compiles
</commit_message>
<xml_diff>
--- a/Lab_02/Lab2Report.docx
+++ b/Lab_02/Lab2Report.docx
@@ -107,15 +107,31 @@
           <w:sz w:val="20"/>
           <w:szCs w:val="20"/>
         </w:rPr>
-        <w:t>26</w:t>
-      </w:r>
-      <w:r>
-        <w:rPr>
-          <w:rFonts w:ascii="Times New Roman" w:hAnsi="Times New Roman" w:cs="Times New Roman"/>
-          <w:sz w:val="20"/>
-          <w:szCs w:val="20"/>
-        </w:rPr>
-        <w:t xml:space="preserve"> February 2021</w:t>
+        <w:t>1</w:t>
+      </w:r>
+      <w:r>
+        <w:rPr>
+          <w:rFonts w:ascii="Times New Roman" w:hAnsi="Times New Roman" w:cs="Times New Roman"/>
+          <w:sz w:val="20"/>
+          <w:szCs w:val="20"/>
+        </w:rPr>
+        <w:t xml:space="preserve"> </w:t>
+      </w:r>
+      <w:r>
+        <w:rPr>
+          <w:rFonts w:ascii="Times New Roman" w:hAnsi="Times New Roman" w:cs="Times New Roman"/>
+          <w:sz w:val="20"/>
+          <w:szCs w:val="20"/>
+        </w:rPr>
+        <w:t>March</w:t>
+      </w:r>
+      <w:r>
+        <w:rPr>
+          <w:rFonts w:ascii="Times New Roman" w:hAnsi="Times New Roman" w:cs="Times New Roman"/>
+          <w:sz w:val="20"/>
+          <w:szCs w:val="20"/>
+        </w:rPr>
+        <w:t xml:space="preserve"> 2021</w:t>
       </w:r>
     </w:p>
     <w:p>
@@ -200,14 +216,6 @@
           <w:sz w:val="20"/>
           <w:szCs w:val="20"/>
         </w:rPr>
-        <w:tab/>
-      </w:r>
-      <w:r>
-        <w:rPr>
-          <w:rFonts w:ascii="Times New Roman" w:hAnsi="Times New Roman" w:cs="Times New Roman"/>
-          <w:sz w:val="20"/>
-          <w:szCs w:val="20"/>
-        </w:rPr>
         <w:t xml:space="preserve">Purpose. Progress. Brief review of results. </w:t>
       </w:r>
       <w:r>
@@ -246,23 +254,97 @@
         <w:tab/>
         <w:t xml:space="preserve">The purpose of this lab was to write a C program that will be an instruction-level simulator for a limited subset of the ARM instruction set. This program will allow users to tun ARM programs and see the outputs. The objectives of this lab </w:t>
       </w:r>
-      <w:proofErr w:type="gramStart"/>
-      <w:r>
-        <w:rPr>
-          <w:rFonts w:ascii="Times New Roman" w:hAnsi="Times New Roman" w:cs="Times New Roman"/>
-          <w:sz w:val="20"/>
-          <w:szCs w:val="20"/>
-        </w:rPr>
-        <w:t>is</w:t>
-      </w:r>
-      <w:proofErr w:type="gramEnd"/>
-      <w:r>
-        <w:rPr>
-          <w:rFonts w:ascii="Times New Roman" w:hAnsi="Times New Roman" w:cs="Times New Roman"/>
-          <w:sz w:val="20"/>
-          <w:szCs w:val="20"/>
-        </w:rPr>
-        <w:t xml:space="preserve"> to introduce the software and process in running code, compiling in C, and introduces ARM ISA. Several input files are given to test the code that is written. The shell and the simulation routine are the two main sections of the simulator. The goal is to write code for and implement the simulation routine, as the shell code is already given.  </w:t>
+      <w:r>
+        <w:rPr>
+          <w:rFonts w:ascii="Times New Roman" w:hAnsi="Times New Roman" w:cs="Times New Roman"/>
+          <w:sz w:val="20"/>
+          <w:szCs w:val="20"/>
+        </w:rPr>
+        <w:t>are</w:t>
+      </w:r>
+      <w:r>
+        <w:rPr>
+          <w:rFonts w:ascii="Times New Roman" w:hAnsi="Times New Roman" w:cs="Times New Roman"/>
+          <w:sz w:val="20"/>
+          <w:szCs w:val="20"/>
+        </w:rPr>
+        <w:t xml:space="preserve"> to introduce the software and process in running code, compiling in C, and introduces </w:t>
+      </w:r>
+      <w:r>
+        <w:rPr>
+          <w:rFonts w:ascii="Times New Roman" w:hAnsi="Times New Roman" w:cs="Times New Roman"/>
+          <w:sz w:val="20"/>
+          <w:szCs w:val="20"/>
+        </w:rPr>
+        <w:t xml:space="preserve">the </w:t>
+      </w:r>
+      <w:r>
+        <w:rPr>
+          <w:rFonts w:ascii="Times New Roman" w:hAnsi="Times New Roman" w:cs="Times New Roman"/>
+          <w:sz w:val="20"/>
+          <w:szCs w:val="20"/>
+        </w:rPr>
+        <w:t>ARM ISA. Several input files are given to test the code that is written. The shell and the simulation routine are the two main sections of the simulator. The goal is to write code for and implement the simulation routine, as the shell code is already given.</w:t>
+      </w:r>
+      <w:r>
+        <w:rPr>
+          <w:rFonts w:ascii="Times New Roman" w:hAnsi="Times New Roman" w:cs="Times New Roman"/>
+          <w:sz w:val="20"/>
+          <w:szCs w:val="20"/>
+        </w:rPr>
+        <w:t xml:space="preserve"> Code was written within the </w:t>
+      </w:r>
+      <w:proofErr w:type="spellStart"/>
+      <w:r>
+        <w:rPr>
+          <w:rFonts w:ascii="Times New Roman" w:hAnsi="Times New Roman" w:cs="Times New Roman"/>
+          <w:sz w:val="20"/>
+          <w:szCs w:val="20"/>
+        </w:rPr>
+        <w:t>sim.c</w:t>
+      </w:r>
+      <w:proofErr w:type="spellEnd"/>
+      <w:r>
+        <w:rPr>
+          <w:rFonts w:ascii="Times New Roman" w:hAnsi="Times New Roman" w:cs="Times New Roman"/>
+          <w:sz w:val="20"/>
+          <w:szCs w:val="20"/>
+        </w:rPr>
+        <w:t xml:space="preserve"> and </w:t>
+      </w:r>
+      <w:proofErr w:type="spellStart"/>
+      <w:r>
+        <w:rPr>
+          <w:rFonts w:ascii="Times New Roman" w:hAnsi="Times New Roman" w:cs="Times New Roman"/>
+          <w:sz w:val="20"/>
+          <w:szCs w:val="20"/>
+        </w:rPr>
+        <w:t>isa.h</w:t>
+      </w:r>
+      <w:proofErr w:type="spellEnd"/>
+      <w:r>
+        <w:rPr>
+          <w:rFonts w:ascii="Times New Roman" w:hAnsi="Times New Roman" w:cs="Times New Roman"/>
+          <w:sz w:val="20"/>
+          <w:szCs w:val="20"/>
+        </w:rPr>
+        <w:t>. Code was written for the data processes, branching, and memory</w:t>
+      </w:r>
+      <w:r>
+        <w:rPr>
+          <w:rFonts w:ascii="Times New Roman" w:hAnsi="Times New Roman" w:cs="Times New Roman"/>
+          <w:sz w:val="20"/>
+          <w:szCs w:val="20"/>
+        </w:rPr>
+        <w:t>. The results of this code were…</w:t>
+      </w:r>
+      <w:r>
+        <w:rPr>
+          <w:rFonts w:ascii="Times New Roman" w:hAnsi="Times New Roman" w:cs="Times New Roman"/>
+          <w:sz w:val="20"/>
+          <w:szCs w:val="20"/>
+        </w:rPr>
+        <w:t xml:space="preserve"> All in all, this lab taught students how to design an ARM Architecture Simulator based in the C language.</w:t>
       </w:r>
     </w:p>
     <w:p>
@@ -389,6 +471,58 @@
           <w:szCs w:val="20"/>
         </w:rPr>
         <w:tab/>
+      </w:r>
+      <w:r>
+        <w:rPr>
+          <w:rFonts w:ascii="Times New Roman" w:hAnsi="Times New Roman" w:cs="Times New Roman"/>
+          <w:sz w:val="20"/>
+          <w:szCs w:val="20"/>
+        </w:rPr>
+        <w:t xml:space="preserve">The baseline design for this lab was creating </w:t>
+      </w:r>
+      <w:r>
+        <w:rPr>
+          <w:rFonts w:ascii="Times New Roman" w:hAnsi="Times New Roman" w:cs="Times New Roman"/>
+          <w:sz w:val="20"/>
+          <w:szCs w:val="20"/>
+        </w:rPr>
+        <w:t xml:space="preserve">code for </w:t>
+      </w:r>
+      <w:proofErr w:type="spellStart"/>
+      <w:r>
+        <w:rPr>
+          <w:rFonts w:ascii="Times New Roman" w:hAnsi="Times New Roman" w:cs="Times New Roman"/>
+          <w:sz w:val="20"/>
+          <w:szCs w:val="20"/>
+        </w:rPr>
+        <w:t>sim.c</w:t>
+      </w:r>
+      <w:proofErr w:type="spellEnd"/>
+      <w:r>
+        <w:rPr>
+          <w:rFonts w:ascii="Times New Roman" w:hAnsi="Times New Roman" w:cs="Times New Roman"/>
+          <w:sz w:val="20"/>
+          <w:szCs w:val="20"/>
+        </w:rPr>
+        <w:t xml:space="preserve"> and </w:t>
+      </w:r>
+      <w:proofErr w:type="spellStart"/>
+      <w:r>
+        <w:rPr>
+          <w:rFonts w:ascii="Times New Roman" w:hAnsi="Times New Roman" w:cs="Times New Roman"/>
+          <w:sz w:val="20"/>
+          <w:szCs w:val="20"/>
+        </w:rPr>
+        <w:t>isa.h</w:t>
+      </w:r>
+      <w:proofErr w:type="spellEnd"/>
+      <w:r>
+        <w:rPr>
+          <w:rFonts w:ascii="Times New Roman" w:hAnsi="Times New Roman" w:cs="Times New Roman"/>
+          <w:sz w:val="20"/>
+          <w:szCs w:val="20"/>
+        </w:rPr>
+        <w:t xml:space="preserve"> </w:t>
       </w:r>
     </w:p>
     <w:p>

</xml_diff>